<commit_message>
fixed minor mistakes in report
</commit_message>
<xml_diff>
--- a/T08-relatorio-tolfaltas.docx
+++ b/T08-relatorio-tolfaltas.docx
@@ -104,7 +104,7 @@
                             <w:txbxContent>
                               <w:tbl>
                                 <w:tblPr>
-                                  <w:tblStyle w:val="TabelacomGrelha"/>
+                                  <w:tblStyle w:val="TableGrid"/>
                                   <w:tblW w:w="0" w:type="auto"/>
                                   <w:tblBorders>
                                     <w:top w:val="none" w:sz="0" w:space="0" w:color="auto"/>
@@ -134,7 +134,7 @@
                                     </w:tcPr>
                                     <w:p>
                                       <w:pPr>
-                                        <w:pStyle w:val="Ttulo"/>
+                                        <w:pStyle w:val="Title"/>
                                         <w:jc w:val="center"/>
                                         <w:rPr>
                                           <w:noProof/>
@@ -444,7 +444,7 @@
                       <w:txbxContent>
                         <w:tbl>
                           <w:tblPr>
-                            <w:tblStyle w:val="TabelacomGrelha"/>
+                            <w:tblStyle w:val="TableGrid"/>
                             <w:tblW w:w="0" w:type="auto"/>
                             <w:tblBorders>
                               <w:top w:val="none" w:sz="0" w:space="0" w:color="auto"/>
@@ -474,7 +474,7 @@
                               </w:tcPr>
                               <w:p>
                                 <w:pPr>
-                                  <w:pStyle w:val="Ttulo"/>
+                                  <w:pStyle w:val="Title"/>
                                   <w:jc w:val="center"/>
                                   <w:rPr>
                                     <w:noProof/>
@@ -898,7 +898,7 @@
                             <w:txbxContent>
                               <w:p>
                                 <w:pPr>
-                                  <w:pStyle w:val="SemEspaamento"/>
+                                  <w:pStyle w:val="NoSpacing"/>
                                   <w:spacing w:before="40" w:after="560" w:line="216" w:lineRule="auto"/>
                                   <w:rPr>
                                     <w:color w:val="4472C4" w:themeColor="accent1"/>
@@ -958,7 +958,7 @@
                                 <w:sdtContent>
                                   <w:p>
                                     <w:pPr>
-                                      <w:pStyle w:val="SemEspaamento"/>
+                                      <w:pStyle w:val="NoSpacing"/>
                                       <w:spacing w:before="40" w:after="40"/>
                                       <w:rPr>
                                         <w:caps/>
@@ -997,7 +997,7 @@
                                 <w:sdtContent>
                                   <w:p>
                                     <w:pPr>
-                                      <w:pStyle w:val="SemEspaamento"/>
+                                      <w:pStyle w:val="NoSpacing"/>
                                       <w:spacing w:before="80" w:after="40"/>
                                       <w:rPr>
                                         <w:caps/>
@@ -1045,7 +1045,7 @@
                       <w:txbxContent>
                         <w:p>
                           <w:pPr>
-                            <w:pStyle w:val="SemEspaamento"/>
+                            <w:pStyle w:val="NoSpacing"/>
                             <w:spacing w:before="40" w:after="560" w:line="216" w:lineRule="auto"/>
                             <w:rPr>
                               <w:color w:val="4472C4" w:themeColor="accent1"/>
@@ -1105,7 +1105,7 @@
                           <w:sdtContent>
                             <w:p>
                               <w:pPr>
-                                <w:pStyle w:val="SemEspaamento"/>
+                                <w:pStyle w:val="NoSpacing"/>
                                 <w:spacing w:before="40" w:after="40"/>
                                 <w:rPr>
                                   <w:caps/>
@@ -1144,7 +1144,7 @@
                           <w:sdtContent>
                             <w:p>
                               <w:pPr>
-                                <w:pStyle w:val="SemEspaamento"/>
+                                <w:pStyle w:val="NoSpacing"/>
                                 <w:spacing w:before="80" w:after="40"/>
                                 <w:rPr>
                                   <w:caps/>
@@ -1261,7 +1261,7 @@
                                 <w:sdtContent>
                                   <w:p>
                                     <w:pPr>
-                                      <w:pStyle w:val="SemEspaamento"/>
+                                      <w:pStyle w:val="NoSpacing"/>
                                       <w:jc w:val="right"/>
                                       <w:rPr>
                                         <w:color w:val="FFFFFF" w:themeColor="background1"/>
@@ -1325,7 +1325,7 @@
                           <w:sdtContent>
                             <w:p>
                               <w:pPr>
-                                <w:pStyle w:val="SemEspaamento"/>
+                                <w:pStyle w:val="NoSpacing"/>
                                 <w:jc w:val="right"/>
                                 <w:rPr>
                                   <w:color w:val="FFFFFF" w:themeColor="background1"/>
@@ -1360,7 +1360,7 @@
       <w:pPr>
         <w:spacing w:after="0"/>
         <w:rPr>
-          <w:rStyle w:val="RefernciaIntensa"/>
+          <w:rStyle w:val="IntenseReference"/>
           <w:b w:val="0"/>
           <w:bCs w:val="0"/>
           <w:smallCaps w:val="0"/>
@@ -1372,7 +1372,7 @@
       </w:pPr>
       <w:r>
         <w:rPr>
-          <w:rStyle w:val="RefernciaIntensa"/>
+          <w:rStyle w:val="IntenseReference"/>
           <w:sz w:val="18"/>
           <w:szCs w:val="18"/>
         </w:rPr>
@@ -1382,7 +1382,7 @@
     </w:p>
     <w:p>
       <w:pPr>
-        <w:pStyle w:val="PargrafodaLista"/>
+        <w:pStyle w:val="ListParagraph"/>
         <w:numPr>
           <w:ilvl w:val="0"/>
           <w:numId w:val="2"/>
@@ -1404,7 +1404,7 @@
     </w:p>
     <w:p>
       <w:pPr>
-        <w:pStyle w:val="PargrafodaLista"/>
+        <w:pStyle w:val="ListParagraph"/>
         <w:numPr>
           <w:ilvl w:val="0"/>
           <w:numId w:val="2"/>
@@ -1426,7 +1426,7 @@
     </w:p>
     <w:p>
       <w:pPr>
-        <w:pStyle w:val="PargrafodaLista"/>
+        <w:pStyle w:val="ListParagraph"/>
         <w:numPr>
           <w:ilvl w:val="0"/>
           <w:numId w:val="2"/>
@@ -1450,7 +1450,7 @@
       <w:pPr>
         <w:spacing w:after="0"/>
         <w:rPr>
-          <w:rStyle w:val="RefernciaIntensa"/>
+          <w:rStyle w:val="IntenseReference"/>
           <w:sz w:val="18"/>
           <w:szCs w:val="18"/>
         </w:rPr>
@@ -1460,14 +1460,14 @@
       <w:pPr>
         <w:spacing w:after="0"/>
         <w:rPr>
-          <w:rStyle w:val="RefernciaIntensa"/>
-          <w:sz w:val="18"/>
-          <w:szCs w:val="18"/>
-        </w:rPr>
-      </w:pPr>
-      <w:r>
-        <w:rPr>
-          <w:rStyle w:val="RefernciaIntensa"/>
+          <w:rStyle w:val="IntenseReference"/>
+          <w:sz w:val="18"/>
+          <w:szCs w:val="18"/>
+        </w:rPr>
+      </w:pPr>
+      <w:r>
+        <w:rPr>
+          <w:rStyle w:val="IntenseReference"/>
           <w:sz w:val="18"/>
           <w:szCs w:val="18"/>
         </w:rPr>
@@ -1475,7 +1475,7 @@
       </w:r>
       <w:r>
         <w:rPr>
-          <w:rStyle w:val="RefernciaIntensa"/>
+          <w:rStyle w:val="IntenseReference"/>
           <w:sz w:val="18"/>
           <w:szCs w:val="18"/>
           <w:u w:val="single"/>
@@ -1485,7 +1485,7 @@
       <w:proofErr w:type="spellStart"/>
       <w:r>
         <w:rPr>
-          <w:rStyle w:val="RefernciaIntensa"/>
+          <w:rStyle w:val="IntenseReference"/>
           <w:sz w:val="18"/>
           <w:szCs w:val="18"/>
           <w:u w:val="single"/>
@@ -1573,7 +1573,7 @@
     </w:p>
     <w:p>
       <w:pPr>
-        <w:pStyle w:val="PargrafodaLista"/>
+        <w:pStyle w:val="ListParagraph"/>
         <w:numPr>
           <w:ilvl w:val="0"/>
           <w:numId w:val="3"/>
@@ -1595,7 +1595,7 @@
     </w:p>
     <w:p>
       <w:pPr>
-        <w:pStyle w:val="PargrafodaLista"/>
+        <w:pStyle w:val="ListParagraph"/>
         <w:numPr>
           <w:ilvl w:val="0"/>
           <w:numId w:val="3"/>
@@ -1661,14 +1661,14 @@
     <w:p>
       <w:pPr>
         <w:rPr>
-          <w:rStyle w:val="RefernciaIntensa"/>
-          <w:sz w:val="18"/>
-          <w:szCs w:val="18"/>
-        </w:rPr>
-      </w:pPr>
-      <w:r>
-        <w:rPr>
-          <w:rStyle w:val="RefernciaIntensa"/>
+          <w:rStyle w:val="IntenseReference"/>
+          <w:sz w:val="18"/>
+          <w:szCs w:val="18"/>
+        </w:rPr>
+      </w:pPr>
+      <w:r>
+        <w:rPr>
+          <w:rStyle w:val="IntenseReference"/>
           <w:sz w:val="18"/>
           <w:szCs w:val="18"/>
         </w:rPr>
@@ -1677,7 +1677,7 @@
     </w:p>
     <w:p>
       <w:pPr>
-        <w:pStyle w:val="PargrafodaLista"/>
+        <w:pStyle w:val="ListParagraph"/>
         <w:numPr>
           <w:ilvl w:val="1"/>
           <w:numId w:val="4"/>
@@ -1699,7 +1699,7 @@
     </w:p>
     <w:p>
       <w:pPr>
-        <w:pStyle w:val="PargrafodaLista"/>
+        <w:pStyle w:val="ListParagraph"/>
         <w:numPr>
           <w:ilvl w:val="1"/>
           <w:numId w:val="4"/>
@@ -1712,7 +1712,7 @@
       </w:pPr>
       <w:r>
         <w:rPr>
-          <w:rStyle w:val="RefernciaIntensa"/>
+          <w:rStyle w:val="IntenseReference"/>
           <w:noProof/>
           <w:sz w:val="18"/>
           <w:szCs w:val="18"/>
@@ -1798,7 +1798,7 @@
       </w:r>
       <w:r>
         <w:rPr>
-          <w:rStyle w:val="RefernciaIntensa"/>
+          <w:rStyle w:val="IntenseReference"/>
           <w:noProof/>
           <w:sz w:val="18"/>
           <w:szCs w:val="18"/>
@@ -1850,7 +1850,7 @@
                             </w:pPr>
                             <w:r>
                               <w:rPr>
-                                <w:rStyle w:val="nfaseIntensa"/>
+                                <w:rStyle w:val="IntenseEmphasis"/>
                                 <w:sz w:val="20"/>
                                 <w:szCs w:val="20"/>
                               </w:rPr>
@@ -1897,7 +1897,7 @@
                       </w:pPr>
                       <w:r>
                         <w:rPr>
-                          <w:rStyle w:val="nfaseIntensa"/>
+                          <w:rStyle w:val="IntenseEmphasis"/>
                           <w:sz w:val="20"/>
                           <w:szCs w:val="20"/>
                         </w:rPr>
@@ -1933,10 +1933,18 @@
         </w:rPr>
         <w:t xml:space="preserve"> Binas invoca o método getBalance de todas as Estações</w:t>
       </w:r>
+      <w:r>
+        <w:rPr>
+          <w:noProof/>
+          <w:sz w:val="18"/>
+          <w:szCs w:val="18"/>
+        </w:rPr>
+        <w:t>.</w:t>
+      </w:r>
     </w:p>
     <w:p>
       <w:pPr>
-        <w:pStyle w:val="PargrafodaLista"/>
+        <w:pStyle w:val="ListParagraph"/>
         <w:numPr>
           <w:ilvl w:val="0"/>
           <w:numId w:val="4"/>
@@ -1955,10 +1963,18 @@
         </w:rPr>
         <w:t>Aguarda por Q respostas</w:t>
       </w:r>
+      <w:r>
+        <w:rPr>
+          <w:noProof/>
+          <w:sz w:val="18"/>
+          <w:szCs w:val="18"/>
+        </w:rPr>
+        <w:t>.</w:t>
+      </w:r>
     </w:p>
     <w:p>
       <w:pPr>
-        <w:pStyle w:val="PargrafodaLista"/>
+        <w:pStyle w:val="ListParagraph"/>
         <w:numPr>
           <w:ilvl w:val="0"/>
           <w:numId w:val="4"/>
@@ -2011,10 +2027,27 @@
         </w:rPr>
         <w:t>max</w:t>
       </w:r>
+      <w:r>
+        <w:rPr>
+          <w:noProof/>
+          <w:sz w:val="18"/>
+          <w:szCs w:val="18"/>
+          <w:vertAlign w:val="subscript"/>
+        </w:rPr>
+        <w:t xml:space="preserve"> </w:t>
+      </w:r>
+      <w:r>
+        <w:rPr>
+          <w:noProof/>
+          <w:sz w:val="18"/>
+          <w:szCs w:val="18"/>
+        </w:rPr>
+        <w:t>.</w:t>
+      </w:r>
     </w:p>
     <w:p>
       <w:pPr>
-        <w:pStyle w:val="PargrafodaLista"/>
+        <w:pStyle w:val="ListParagraph"/>
         <w:numPr>
           <w:ilvl w:val="1"/>
           <w:numId w:val="4"/>
@@ -2040,12 +2073,29 @@
           <w:szCs w:val="18"/>
           <w:vertAlign w:val="subscript"/>
         </w:rPr>
-        <w:t xml:space="preserve">max </w:t>
+        <w:t>max</w:t>
+      </w:r>
+      <w:r>
+        <w:rPr>
+          <w:noProof/>
+          <w:sz w:val="18"/>
+          <w:szCs w:val="18"/>
+          <w:vertAlign w:val="subscript"/>
+        </w:rPr>
+        <w:t xml:space="preserve"> </w:t>
+      </w:r>
+      <w:r>
+        <w:rPr>
+          <w:noProof/>
+          <w:sz w:val="18"/>
+          <w:szCs w:val="18"/>
+        </w:rPr>
+        <w:t>.</w:t>
       </w:r>
     </w:p>
     <w:p>
       <w:pPr>
-        <w:pStyle w:val="PargrafodaLista"/>
+        <w:pStyle w:val="ListParagraph"/>
         <w:numPr>
           <w:ilvl w:val="1"/>
           <w:numId w:val="4"/>
@@ -2175,7 +2225,7 @@
                           <w:p>
                             <w:pPr>
                               <w:rPr>
-                                <w:rStyle w:val="RefernciaIntensa"/>
+                                <w:rStyle w:val="IntenseReference"/>
                                 <w:sz w:val="20"/>
                                 <w:szCs w:val="20"/>
                               </w:rPr>
@@ -2183,7 +2233,7 @@
                             <w:proofErr w:type="spellStart"/>
                             <w:r>
                               <w:rPr>
-                                <w:rStyle w:val="nfaseIntensa"/>
+                                <w:rStyle w:val="IntenseEmphasis"/>
                                 <w:sz w:val="20"/>
                                 <w:szCs w:val="20"/>
                               </w:rPr>
@@ -2213,7 +2263,7 @@
                     <w:p>
                       <w:pPr>
                         <w:rPr>
-                          <w:rStyle w:val="RefernciaIntensa"/>
+                          <w:rStyle w:val="IntenseReference"/>
                           <w:sz w:val="20"/>
                           <w:szCs w:val="20"/>
                         </w:rPr>
@@ -2221,7 +2271,7 @@
                       <w:proofErr w:type="spellStart"/>
                       <w:r>
                         <w:rPr>
-                          <w:rStyle w:val="nfaseIntensa"/>
+                          <w:rStyle w:val="IntenseEmphasis"/>
                           <w:sz w:val="20"/>
                           <w:szCs w:val="20"/>
                         </w:rPr>
@@ -2289,37 +2339,45 @@
     </w:p>
     <w:p>
       <w:pPr>
-        <w:pStyle w:val="PargrafodaLista"/>
+        <w:pStyle w:val="ListParagraph"/>
+        <w:rPr>
+          <w:noProof/>
+          <w:sz w:val="18"/>
+          <w:szCs w:val="18"/>
+        </w:rPr>
+      </w:pPr>
+      <w:r>
+        <w:rPr>
+          <w:noProof/>
+          <w:sz w:val="18"/>
+          <w:szCs w:val="18"/>
+        </w:rPr>
+        <w:t xml:space="preserve">x </w:t>
+      </w:r>
+      <w:r>
+        <w:rPr>
+          <w:noProof/>
+          <w:sz w:val="18"/>
+          <w:szCs w:val="18"/>
+        </w:rPr>
+        <w:t>Estações</w:t>
+      </w:r>
+      <w:r>
+        <w:rPr>
+          <w:noProof/>
+          <w:sz w:val="18"/>
+          <w:szCs w:val="18"/>
+        </w:rPr>
+        <w:t xml:space="preserve"> que retornaram valores com tags inferiores a t</w:t>
+      </w:r>
+      <w:r>
         <w:rPr>
           <w:noProof/>
           <w:sz w:val="18"/>
           <w:szCs w:val="18"/>
           <w:vertAlign w:val="subscript"/>
         </w:rPr>
-      </w:pPr>
-      <w:r>
-        <w:rPr>
-          <w:noProof/>
-          <w:sz w:val="18"/>
-          <w:szCs w:val="18"/>
-        </w:rPr>
-        <w:t xml:space="preserve">x </w:t>
-      </w:r>
-      <w:r>
-        <w:rPr>
-          <w:noProof/>
-          <w:sz w:val="18"/>
-          <w:szCs w:val="18"/>
-        </w:rPr>
-        <w:t>Estações</w:t>
-      </w:r>
-      <w:r>
-        <w:rPr>
-          <w:noProof/>
-          <w:sz w:val="18"/>
-          <w:szCs w:val="18"/>
-        </w:rPr>
-        <w:t xml:space="preserve"> que retornaram valores com tags inferiores a t</w:t>
+        <w:t>max</w:t>
       </w:r>
       <w:r>
         <w:rPr>
@@ -2328,12 +2386,20 @@
           <w:szCs w:val="18"/>
           <w:vertAlign w:val="subscript"/>
         </w:rPr>
-        <w:t>max.</w:t>
+        <w:t xml:space="preserve"> </w:t>
+      </w:r>
+      <w:r>
+        <w:rPr>
+          <w:noProof/>
+          <w:sz w:val="18"/>
+          <w:szCs w:val="18"/>
+        </w:rPr>
+        <w:t>.</w:t>
       </w:r>
     </w:p>
     <w:p>
       <w:pPr>
-        <w:pStyle w:val="PargrafodaLista"/>
+        <w:pStyle w:val="ListParagraph"/>
         <w:numPr>
           <w:ilvl w:val="0"/>
           <w:numId w:val="4"/>
@@ -2376,10 +2442,18 @@
         </w:rPr>
         <w:t xml:space="preserve"> acks</w:t>
       </w:r>
+      <w:r>
+        <w:rPr>
+          <w:noProof/>
+          <w:sz w:val="18"/>
+          <w:szCs w:val="18"/>
+        </w:rPr>
+        <w:t>.</w:t>
+      </w:r>
     </w:p>
     <w:p>
       <w:pPr>
-        <w:pStyle w:val="PargrafodaLista"/>
+        <w:pStyle w:val="ListParagraph"/>
         <w:numPr>
           <w:ilvl w:val="0"/>
           <w:numId w:val="4"/>
@@ -2414,6 +2488,25 @@
           <w:vertAlign w:val="subscript"/>
         </w:rPr>
         <w:t>max</w:t>
+      </w:r>
+      <w:r>
+        <w:rPr>
+          <w:noProof/>
+          <w:sz w:val="18"/>
+          <w:szCs w:val="18"/>
+          <w:vertAlign w:val="subscript"/>
+        </w:rPr>
+        <w:t xml:space="preserve"> </w:t>
+      </w:r>
+      <w:bookmarkStart w:id="0" w:name="_GoBack"/>
+      <w:bookmarkEnd w:id="0"/>
+      <w:r>
+        <w:rPr>
+          <w:noProof/>
+          <w:sz w:val="18"/>
+          <w:szCs w:val="18"/>
+        </w:rPr>
+        <w:t>.</w:t>
       </w:r>
     </w:p>
     <w:p>
@@ -2475,7 +2568,7 @@
     </w:p>
     <w:p>
       <w:pPr>
-        <w:pStyle w:val="Legenda"/>
+        <w:pStyle w:val="Caption"/>
         <w:rPr>
           <w:color w:val="auto"/>
         </w:rPr>
@@ -2547,7 +2640,7 @@
       </w:pPr>
       <w:r>
         <w:rPr>
-          <w:rStyle w:val="RefernciaIntensa"/>
+          <w:rStyle w:val="IntenseReference"/>
           <w:sz w:val="18"/>
           <w:szCs w:val="18"/>
         </w:rPr>
@@ -2556,7 +2649,7 @@
     </w:p>
     <w:p>
       <w:pPr>
-        <w:pStyle w:val="PargrafodaLista"/>
+        <w:pStyle w:val="ListParagraph"/>
         <w:numPr>
           <w:ilvl w:val="0"/>
           <w:numId w:val="5"/>
@@ -2595,7 +2688,7 @@
     </w:p>
     <w:p>
       <w:pPr>
-        <w:pStyle w:val="PargrafodaLista"/>
+        <w:pStyle w:val="ListParagraph"/>
         <w:rPr>
           <w:noProof/>
           <w:sz w:val="18"/>
@@ -2613,7 +2706,7 @@
     </w:p>
     <w:p>
       <w:pPr>
-        <w:pStyle w:val="PargrafodaLista"/>
+        <w:pStyle w:val="ListParagraph"/>
         <w:numPr>
           <w:ilvl w:val="1"/>
           <w:numId w:val="5"/>
@@ -2626,7 +2719,7 @@
       </w:pPr>
       <w:r>
         <w:rPr>
-          <w:rStyle w:val="RefernciaIntensa"/>
+          <w:rStyle w:val="IntenseReference"/>
           <w:noProof/>
           <w:sz w:val="18"/>
           <w:szCs w:val="18"/>
@@ -2677,7 +2770,7 @@
                             </w:pPr>
                             <w:r>
                               <w:rPr>
-                                <w:rStyle w:val="nfaseIntensa"/>
+                                <w:rStyle w:val="IntenseEmphasis"/>
                                 <w:sz w:val="20"/>
                                 <w:szCs w:val="20"/>
                               </w:rPr>
@@ -2719,7 +2812,7 @@
                       </w:pPr>
                       <w:r>
                         <w:rPr>
-                          <w:rStyle w:val="nfaseIntensa"/>
+                          <w:rStyle w:val="IntenseEmphasis"/>
                           <w:sz w:val="20"/>
                           <w:szCs w:val="20"/>
                         </w:rPr>
@@ -2737,7 +2830,7 @@
       </w:r>
       <w:r>
         <w:rPr>
-          <w:rStyle w:val="RefernciaIntensa"/>
+          <w:rStyle w:val="IntenseReference"/>
           <w:noProof/>
           <w:sz w:val="18"/>
           <w:szCs w:val="18"/>
@@ -2817,7 +2910,7 @@
     </w:p>
     <w:p>
       <w:pPr>
-        <w:pStyle w:val="PargrafodaLista"/>
+        <w:pStyle w:val="ListParagraph"/>
         <w:numPr>
           <w:ilvl w:val="0"/>
           <w:numId w:val="5"/>
@@ -2847,7 +2940,7 @@
     </w:p>
     <w:p>
       <w:pPr>
-        <w:pStyle w:val="PargrafodaLista"/>
+        <w:pStyle w:val="ListParagraph"/>
         <w:numPr>
           <w:ilvl w:val="0"/>
           <w:numId w:val="5"/>
@@ -2886,7 +2979,7 @@
     </w:p>
     <w:p>
       <w:pPr>
-        <w:pStyle w:val="PargrafodaLista"/>
+        <w:pStyle w:val="ListParagraph"/>
         <w:numPr>
           <w:ilvl w:val="0"/>
           <w:numId w:val="5"/>
@@ -3016,14 +3109,14 @@
                           <w:p>
                             <w:pPr>
                               <w:rPr>
-                                <w:rStyle w:val="RefernciaIntensa"/>
+                                <w:rStyle w:val="IntenseReference"/>
                                 <w:sz w:val="20"/>
                                 <w:szCs w:val="20"/>
                               </w:rPr>
                             </w:pPr>
                             <w:r>
                               <w:rPr>
-                                <w:rStyle w:val="nfaseIntensa"/>
+                                <w:rStyle w:val="IntenseEmphasis"/>
                                 <w:sz w:val="20"/>
                                 <w:szCs w:val="20"/>
                               </w:rPr>
@@ -3055,14 +3148,14 @@
                     <w:p>
                       <w:pPr>
                         <w:rPr>
-                          <w:rStyle w:val="RefernciaIntensa"/>
+                          <w:rStyle w:val="IntenseReference"/>
                           <w:sz w:val="20"/>
                           <w:szCs w:val="20"/>
                         </w:rPr>
                       </w:pPr>
                       <w:r>
                         <w:rPr>
-                          <w:rStyle w:val="nfaseIntensa"/>
+                          <w:rStyle w:val="IntenseEmphasis"/>
                           <w:sz w:val="20"/>
                           <w:szCs w:val="20"/>
                         </w:rPr>
@@ -3121,7 +3214,7 @@
     </w:p>
     <w:p>
       <w:pPr>
-        <w:pStyle w:val="PargrafodaLista"/>
+        <w:pStyle w:val="ListParagraph"/>
         <w:numPr>
           <w:ilvl w:val="0"/>
           <w:numId w:val="5"/>
@@ -3151,7 +3244,7 @@
     </w:p>
     <w:p>
       <w:pPr>
-        <w:pStyle w:val="PargrafodaLista"/>
+        <w:pStyle w:val="ListParagraph"/>
         <w:numPr>
           <w:ilvl w:val="0"/>
           <w:numId w:val="5"/>
@@ -3239,7 +3332,7 @@
     </w:p>
     <w:p>
       <w:pPr>
-        <w:pStyle w:val="Legenda"/>
+        <w:pStyle w:val="Caption"/>
         <w:rPr>
           <w:color w:val="auto"/>
         </w:rPr>
@@ -3300,14 +3393,14 @@
       <w:pPr>
         <w:spacing w:after="0"/>
         <w:rPr>
-          <w:rStyle w:val="RefernciaIntensa"/>
-          <w:sz w:val="18"/>
-          <w:szCs w:val="18"/>
-        </w:rPr>
-      </w:pPr>
-      <w:r>
-        <w:rPr>
-          <w:rStyle w:val="RefernciaIntensa"/>
+          <w:rStyle w:val="IntenseReference"/>
+          <w:sz w:val="18"/>
+          <w:szCs w:val="18"/>
+        </w:rPr>
+      </w:pPr>
+      <w:r>
+        <w:rPr>
+          <w:rStyle w:val="IntenseReference"/>
           <w:sz w:val="18"/>
           <w:szCs w:val="18"/>
         </w:rPr>
@@ -3336,7 +3429,7 @@
     </w:p>
     <w:p>
       <w:pPr>
-        <w:pStyle w:val="PargrafodaLista"/>
+        <w:pStyle w:val="ListParagraph"/>
         <w:numPr>
           <w:ilvl w:val="0"/>
           <w:numId w:val="9"/>
@@ -3358,7 +3451,7 @@
     </w:p>
     <w:p>
       <w:pPr>
-        <w:pStyle w:val="PargrafodaLista"/>
+        <w:pStyle w:val="ListParagraph"/>
         <w:numPr>
           <w:ilvl w:val="0"/>
           <w:numId w:val="9"/>
@@ -3375,7 +3468,55 @@
           <w:sz w:val="18"/>
           <w:szCs w:val="18"/>
         </w:rPr>
-        <w:t>Uma vez que o Binas é o único escritor do sistema replicado, esta otimização cria nenhuma inconsistência, relativamento aos valores do saldo e da tag.</w:t>
+        <w:t xml:space="preserve">Uma vez que o Binas é o único escritor do sistema replicado, esta otimização </w:t>
+      </w:r>
+      <w:r>
+        <w:rPr>
+          <w:noProof/>
+          <w:sz w:val="18"/>
+          <w:szCs w:val="18"/>
+        </w:rPr>
+        <w:t xml:space="preserve">não </w:t>
+      </w:r>
+      <w:r>
+        <w:rPr>
+          <w:noProof/>
+          <w:sz w:val="18"/>
+          <w:szCs w:val="18"/>
+        </w:rPr>
+        <w:t>cria</w:t>
+      </w:r>
+      <w:r>
+        <w:rPr>
+          <w:noProof/>
+          <w:sz w:val="18"/>
+          <w:szCs w:val="18"/>
+        </w:rPr>
+        <w:t xml:space="preserve"> </w:t>
+      </w:r>
+      <w:r>
+        <w:rPr>
+          <w:noProof/>
+          <w:sz w:val="18"/>
+          <w:szCs w:val="18"/>
+        </w:rPr>
+        <w:t>inconsistência</w:t>
+      </w:r>
+      <w:r>
+        <w:rPr>
+          <w:noProof/>
+          <w:sz w:val="18"/>
+          <w:szCs w:val="18"/>
+        </w:rPr>
+        <w:t>s</w:t>
+      </w:r>
+      <w:r>
+        <w:rPr>
+          <w:noProof/>
+          <w:sz w:val="18"/>
+          <w:szCs w:val="18"/>
+        </w:rPr>
+        <w:t>, relativamento aos valores do saldo e da tag.</w:t>
       </w:r>
     </w:p>
     <w:p>
@@ -3401,7 +3542,7 @@
     </w:p>
     <w:p>
       <w:pPr>
-        <w:pStyle w:val="PargrafodaLista"/>
+        <w:pStyle w:val="ListParagraph"/>
         <w:numPr>
           <w:ilvl w:val="0"/>
           <w:numId w:val="9"/>
@@ -3419,12 +3560,28 @@
           <w:sz w:val="18"/>
           <w:szCs w:val="18"/>
         </w:rPr>
-        <w:t>Garante a consistencia no caso em que operação de leitura é feita concorrentemente com uma operação de escrita, uma vez que guarante que se uma operação de leitura retorna o resultado de uma operação particular de escrita, então qualquer operação de leitura que começa após o fim da primeira leitura vê um resultado pelo menos tão recente.</w:t>
+        <w:t>Garante a consist</w:t>
+      </w:r>
+      <w:r>
+        <w:rPr>
+          <w:noProof/>
+          <w:sz w:val="18"/>
+          <w:szCs w:val="18"/>
+        </w:rPr>
+        <w:t>ê</w:t>
+      </w:r>
+      <w:r>
+        <w:rPr>
+          <w:noProof/>
+          <w:sz w:val="18"/>
+          <w:szCs w:val="18"/>
+        </w:rPr>
+        <w:t>ncia no caso em que operação de leitura é feita concorrentemente com uma operação de escrita, uma vez que guarante que se uma operação de leitura retorna o resultado de uma operação particular de escrita, então qualquer operação de leitura que começa após o fim da primeira leitura vê um resultado pelo menos tão recente.</w:t>
       </w:r>
     </w:p>
     <w:p>
       <w:pPr>
-        <w:pStyle w:val="PargrafodaLista"/>
+        <w:pStyle w:val="ListParagraph"/>
         <w:numPr>
           <w:ilvl w:val="0"/>
           <w:numId w:val="9"/>
@@ -3447,7 +3604,7 @@
     </w:p>
     <w:p>
       <w:pPr>
-        <w:pStyle w:val="PargrafodaLista"/>
+        <w:pStyle w:val="ListParagraph"/>
         <w:numPr>
           <w:ilvl w:val="0"/>
           <w:numId w:val="9"/>
@@ -3470,28 +3627,26 @@
     </w:p>
     <w:p>
       <w:pPr>
-        <w:pStyle w:val="PargrafodaLista"/>
-        <w:rPr>
-          <w:noProof/>
-          <w:sz w:val="18"/>
-          <w:szCs w:val="18"/>
-        </w:rPr>
-      </w:pPr>
-      <w:bookmarkStart w:id="0" w:name="_GoBack"/>
-      <w:bookmarkEnd w:id="0"/>
+        <w:pStyle w:val="ListParagraph"/>
+        <w:rPr>
+          <w:noProof/>
+          <w:sz w:val="18"/>
+          <w:szCs w:val="18"/>
+        </w:rPr>
+      </w:pPr>
     </w:p>
     <w:p>
       <w:pPr>
         <w:spacing w:after="0"/>
         <w:rPr>
-          <w:rStyle w:val="RefernciaIntensa"/>
-          <w:sz w:val="18"/>
-          <w:szCs w:val="18"/>
-        </w:rPr>
-      </w:pPr>
-      <w:r>
-        <w:rPr>
-          <w:rStyle w:val="RefernciaIntensa"/>
+          <w:rStyle w:val="IntenseReference"/>
+          <w:sz w:val="18"/>
+          <w:szCs w:val="18"/>
+        </w:rPr>
+      </w:pPr>
+      <w:r>
+        <w:rPr>
+          <w:rStyle w:val="IntenseReference"/>
           <w:sz w:val="18"/>
           <w:szCs w:val="18"/>
         </w:rPr>
@@ -3500,7 +3655,7 @@
     </w:p>
     <w:p>
       <w:pPr>
-        <w:pStyle w:val="PargrafodaLista"/>
+        <w:pStyle w:val="ListParagraph"/>
         <w:numPr>
           <w:ilvl w:val="0"/>
           <w:numId w:val="6"/>
@@ -3534,7 +3689,7 @@
     </w:p>
     <w:p>
       <w:pPr>
-        <w:pStyle w:val="PargrafodaLista"/>
+        <w:pStyle w:val="ListParagraph"/>
         <w:numPr>
           <w:ilvl w:val="0"/>
           <w:numId w:val="6"/>
@@ -3554,7 +3709,7 @@
     </w:p>
     <w:p>
       <w:pPr>
-        <w:pStyle w:val="PargrafodaLista"/>
+        <w:pStyle w:val="ListParagraph"/>
         <w:numPr>
           <w:ilvl w:val="1"/>
           <w:numId w:val="6"/>
@@ -3569,7 +3724,7 @@
           <w:sz w:val="18"/>
           <w:szCs w:val="18"/>
         </w:rPr>
-        <w:t xml:space="preserve"> Caso o valor da </w:t>
+        <w:t xml:space="preserve">Caso o valor da </w:t>
       </w:r>
       <w:proofErr w:type="spellStart"/>
       <w:r>
@@ -3606,7 +3761,7 @@
     </w:p>
     <w:p>
       <w:pPr>
-        <w:pStyle w:val="PargrafodaLista"/>
+        <w:pStyle w:val="ListParagraph"/>
         <w:numPr>
           <w:ilvl w:val="1"/>
           <w:numId w:val="6"/>
@@ -3626,7 +3781,7 @@
     </w:p>
     <w:p>
       <w:pPr>
-        <w:pStyle w:val="PargrafodaLista"/>
+        <w:pStyle w:val="ListParagraph"/>
         <w:numPr>
           <w:ilvl w:val="1"/>
           <w:numId w:val="6"/>
@@ -3641,7 +3796,7 @@
           <w:sz w:val="18"/>
           <w:szCs w:val="18"/>
         </w:rPr>
-        <w:t xml:space="preserve"> Em ambos os casos é retorna um </w:t>
+        <w:t xml:space="preserve">Em ambos os casos é retorna um </w:t>
       </w:r>
       <w:proofErr w:type="spellStart"/>
       <w:r>
@@ -3664,14 +3819,14 @@
       <w:pPr>
         <w:spacing w:after="0"/>
         <w:rPr>
-          <w:rStyle w:val="RefernciaIntensa"/>
-          <w:sz w:val="18"/>
-          <w:szCs w:val="18"/>
-        </w:rPr>
-      </w:pPr>
-      <w:r>
-        <w:rPr>
-          <w:rStyle w:val="RefernciaIntensa"/>
+          <w:rStyle w:val="IntenseReference"/>
+          <w:sz w:val="18"/>
+          <w:szCs w:val="18"/>
+        </w:rPr>
+      </w:pPr>
+      <w:r>
+        <w:rPr>
+          <w:rStyle w:val="IntenseReference"/>
           <w:sz w:val="18"/>
           <w:szCs w:val="18"/>
         </w:rPr>
@@ -3680,7 +3835,7 @@
     </w:p>
     <w:p>
       <w:pPr>
-        <w:pStyle w:val="PargrafodaLista"/>
+        <w:pStyle w:val="ListParagraph"/>
         <w:numPr>
           <w:ilvl w:val="0"/>
           <w:numId w:val="10"/>
@@ -3714,6 +3869,13 @@
         <w:t>callback</w:t>
       </w:r>
       <w:proofErr w:type="spellEnd"/>
+      <w:r>
+        <w:rPr>
+          <w:sz w:val="18"/>
+          <w:szCs w:val="18"/>
+        </w:rPr>
+        <w:t>.</w:t>
+      </w:r>
     </w:p>
     <w:p>
       <w:pPr>
@@ -3783,7 +3945,7 @@
     <w:sdtContent>
       <w:p>
         <w:pPr>
-          <w:pStyle w:val="Rodap"/>
+          <w:pStyle w:val="Footer"/>
           <w:jc w:val="center"/>
         </w:pPr>
         <w:r>
@@ -4086,7 +4248,7 @@
   </w:sdt>
   <w:p>
     <w:pPr>
-      <w:pStyle w:val="Rodap"/>
+      <w:pStyle w:val="Footer"/>
     </w:pPr>
   </w:p>
 </w:ftr>
@@ -5690,13 +5852,13 @@
     <w:name w:val="Normal"/>
     <w:qFormat/>
   </w:style>
-  <w:style w:type="character" w:default="1" w:styleId="Tipodeletrapredefinidodopargrafo">
+  <w:style w:type="character" w:default="1" w:styleId="DefaultParagraphFont">
     <w:name w:val="Default Paragraph Font"/>
     <w:uiPriority w:val="1"/>
     <w:semiHidden/>
     <w:unhideWhenUsed/>
   </w:style>
-  <w:style w:type="table" w:default="1" w:styleId="Tabelanormal">
+  <w:style w:type="table" w:default="1" w:styleId="TableNormal">
     <w:name w:val="Normal Table"/>
     <w:uiPriority w:val="99"/>
     <w:semiHidden/>
@@ -5711,13 +5873,13 @@
       </w:tblCellMar>
     </w:tblPr>
   </w:style>
-  <w:style w:type="numbering" w:default="1" w:styleId="Semlista">
+  <w:style w:type="numbering" w:default="1" w:styleId="NoList">
     <w:name w:val="No List"/>
     <w:uiPriority w:val="99"/>
     <w:semiHidden/>
     <w:unhideWhenUsed/>
   </w:style>
-  <w:style w:type="paragraph" w:styleId="PargrafodaLista">
+  <w:style w:type="paragraph" w:styleId="ListParagraph">
     <w:name w:val="List Paragraph"/>
     <w:basedOn w:val="Normal"/>
     <w:uiPriority w:val="34"/>
@@ -5728,9 +5890,9 @@
       <w:contextualSpacing/>
     </w:pPr>
   </w:style>
-  <w:style w:type="character" w:styleId="RefernciaIntensa">
+  <w:style w:type="character" w:styleId="IntenseReference">
     <w:name w:val="Intense Reference"/>
-    <w:basedOn w:val="Tipodeletrapredefinidodopargrafo"/>
+    <w:basedOn w:val="DefaultParagraphFont"/>
     <w:uiPriority w:val="32"/>
     <w:qFormat/>
     <w:rsid w:val="00D126BA"/>
@@ -5742,9 +5904,9 @@
       <w:spacing w:val="5"/>
     </w:rPr>
   </w:style>
-  <w:style w:type="character" w:styleId="nfaseIntensa">
+  <w:style w:type="character" w:styleId="IntenseEmphasis">
     <w:name w:val="Intense Emphasis"/>
-    <w:basedOn w:val="Tipodeletrapredefinidodopargrafo"/>
+    <w:basedOn w:val="DefaultParagraphFont"/>
     <w:uiPriority w:val="21"/>
     <w:qFormat/>
     <w:rsid w:val="00441236"/>
@@ -5754,7 +5916,7 @@
       <w:color w:val="4472C4" w:themeColor="accent1"/>
     </w:rPr>
   </w:style>
-  <w:style w:type="paragraph" w:styleId="Legenda">
+  <w:style w:type="paragraph" w:styleId="Caption">
     <w:name w:val="caption"/>
     <w:basedOn w:val="Normal"/>
     <w:next w:val="Normal"/>
@@ -5773,9 +5935,9 @@
       <w:szCs w:val="18"/>
     </w:rPr>
   </w:style>
-  <w:style w:type="paragraph" w:styleId="SemEspaamento">
+  <w:style w:type="paragraph" w:styleId="NoSpacing">
     <w:name w:val="No Spacing"/>
-    <w:link w:val="SemEspaamentoCarter"/>
+    <w:link w:val="NoSpacingChar"/>
     <w:uiPriority w:val="1"/>
     <w:qFormat/>
     <w:rsid w:val="00962BAE"/>
@@ -5787,10 +5949,10 @@
       <w:lang w:eastAsia="pt-PT"/>
     </w:rPr>
   </w:style>
-  <w:style w:type="character" w:customStyle="1" w:styleId="SemEspaamentoCarter">
-    <w:name w:val="Sem Espaçamento Caráter"/>
-    <w:basedOn w:val="Tipodeletrapredefinidodopargrafo"/>
-    <w:link w:val="SemEspaamento"/>
+  <w:style w:type="character" w:customStyle="1" w:styleId="NoSpacingChar">
+    <w:name w:val="No Spacing Char"/>
+    <w:basedOn w:val="DefaultParagraphFont"/>
+    <w:link w:val="NoSpacing"/>
     <w:uiPriority w:val="1"/>
     <w:rsid w:val="00962BAE"/>
     <w:rPr>
@@ -5798,9 +5960,9 @@
       <w:lang w:eastAsia="pt-PT"/>
     </w:rPr>
   </w:style>
-  <w:style w:type="table" w:styleId="TabelacomGrelha">
+  <w:style w:type="table" w:styleId="TableGrid">
     <w:name w:val="Table Grid"/>
-    <w:basedOn w:val="Tabelanormal"/>
+    <w:basedOn w:val="TableNormal"/>
     <w:uiPriority w:val="39"/>
     <w:rsid w:val="00962BAE"/>
     <w:pPr>
@@ -5817,11 +5979,11 @@
       </w:tblBorders>
     </w:tblPr>
   </w:style>
-  <w:style w:type="paragraph" w:styleId="Ttulo">
+  <w:style w:type="paragraph" w:styleId="Title">
     <w:name w:val="Title"/>
     <w:basedOn w:val="Normal"/>
     <w:next w:val="Normal"/>
-    <w:link w:val="TtuloCarter"/>
+    <w:link w:val="TitleChar"/>
     <w:uiPriority w:val="10"/>
     <w:qFormat/>
     <w:rsid w:val="00924A02"/>
@@ -5837,10 +5999,10 @@
       <w:szCs w:val="56"/>
     </w:rPr>
   </w:style>
-  <w:style w:type="character" w:customStyle="1" w:styleId="TtuloCarter">
-    <w:name w:val="Título Caráter"/>
-    <w:basedOn w:val="Tipodeletrapredefinidodopargrafo"/>
-    <w:link w:val="Ttulo"/>
+  <w:style w:type="character" w:customStyle="1" w:styleId="TitleChar">
+    <w:name w:val="Title Char"/>
+    <w:basedOn w:val="DefaultParagraphFont"/>
+    <w:link w:val="Title"/>
     <w:uiPriority w:val="10"/>
     <w:rsid w:val="00924A02"/>
     <w:rPr>
@@ -5851,9 +6013,9 @@
       <w:szCs w:val="56"/>
     </w:rPr>
   </w:style>
-  <w:style w:type="character" w:styleId="Hiperligao">
+  <w:style w:type="character" w:styleId="Hyperlink">
     <w:name w:val="Hyperlink"/>
-    <w:basedOn w:val="Tipodeletrapredefinidodopargrafo"/>
+    <w:basedOn w:val="DefaultParagraphFont"/>
     <w:uiPriority w:val="99"/>
     <w:unhideWhenUsed/>
     <w:rsid w:val="00806F65"/>
@@ -5862,9 +6024,9 @@
       <w:u w:val="single"/>
     </w:rPr>
   </w:style>
-  <w:style w:type="character" w:styleId="MenoNoResolvida">
+  <w:style w:type="character" w:styleId="UnresolvedMention">
     <w:name w:val="Unresolved Mention"/>
-    <w:basedOn w:val="Tipodeletrapredefinidodopargrafo"/>
+    <w:basedOn w:val="DefaultParagraphFont"/>
     <w:uiPriority w:val="99"/>
     <w:semiHidden/>
     <w:unhideWhenUsed/>
@@ -5874,10 +6036,10 @@
       <w:shd w:val="clear" w:color="auto" w:fill="E6E6E6"/>
     </w:rPr>
   </w:style>
-  <w:style w:type="paragraph" w:styleId="Cabealho">
+  <w:style w:type="paragraph" w:styleId="Header">
     <w:name w:val="header"/>
     <w:basedOn w:val="Normal"/>
-    <w:link w:val="CabealhoCarter"/>
+    <w:link w:val="HeaderChar"/>
     <w:uiPriority w:val="99"/>
     <w:unhideWhenUsed/>
     <w:rsid w:val="00806F65"/>
@@ -5889,17 +6051,17 @@
       <w:spacing w:after="0" w:line="240" w:lineRule="auto"/>
     </w:pPr>
   </w:style>
-  <w:style w:type="character" w:customStyle="1" w:styleId="CabealhoCarter">
-    <w:name w:val="Cabeçalho Caráter"/>
-    <w:basedOn w:val="Tipodeletrapredefinidodopargrafo"/>
-    <w:link w:val="Cabealho"/>
+  <w:style w:type="character" w:customStyle="1" w:styleId="HeaderChar">
+    <w:name w:val="Header Char"/>
+    <w:basedOn w:val="DefaultParagraphFont"/>
+    <w:link w:val="Header"/>
     <w:uiPriority w:val="99"/>
     <w:rsid w:val="00806F65"/>
   </w:style>
-  <w:style w:type="paragraph" w:styleId="Rodap">
+  <w:style w:type="paragraph" w:styleId="Footer">
     <w:name w:val="footer"/>
     <w:basedOn w:val="Normal"/>
-    <w:link w:val="RodapCarter"/>
+    <w:link w:val="FooterChar"/>
     <w:uiPriority w:val="99"/>
     <w:unhideWhenUsed/>
     <w:rsid w:val="00806F65"/>
@@ -5911,18 +6073,18 @@
       <w:spacing w:after="0" w:line="240" w:lineRule="auto"/>
     </w:pPr>
   </w:style>
-  <w:style w:type="character" w:customStyle="1" w:styleId="RodapCarter">
-    <w:name w:val="Rodapé Caráter"/>
-    <w:basedOn w:val="Tipodeletrapredefinidodopargrafo"/>
-    <w:link w:val="Rodap"/>
+  <w:style w:type="character" w:customStyle="1" w:styleId="FooterChar">
+    <w:name w:val="Footer Char"/>
+    <w:basedOn w:val="DefaultParagraphFont"/>
+    <w:link w:val="Footer"/>
     <w:uiPriority w:val="99"/>
     <w:rsid w:val="00806F65"/>
   </w:style>
-  <w:style w:type="paragraph" w:styleId="Citao">
+  <w:style w:type="paragraph" w:styleId="Quote">
     <w:name w:val="Quote"/>
     <w:basedOn w:val="Normal"/>
     <w:next w:val="Normal"/>
-    <w:link w:val="CitaoCarter"/>
+    <w:link w:val="QuoteChar"/>
     <w:uiPriority w:val="29"/>
     <w:qFormat/>
     <w:rsid w:val="006B76E4"/>
@@ -5937,10 +6099,10 @@
       <w:color w:val="404040" w:themeColor="text1" w:themeTint="BF"/>
     </w:rPr>
   </w:style>
-  <w:style w:type="character" w:customStyle="1" w:styleId="CitaoCarter">
-    <w:name w:val="Citação Caráter"/>
-    <w:basedOn w:val="Tipodeletrapredefinidodopargrafo"/>
-    <w:link w:val="Citao"/>
+  <w:style w:type="character" w:customStyle="1" w:styleId="QuoteChar">
+    <w:name w:val="Quote Char"/>
+    <w:basedOn w:val="DefaultParagraphFont"/>
+    <w:link w:val="Quote"/>
     <w:uiPriority w:val="29"/>
     <w:rsid w:val="006B76E4"/>
     <w:rPr>
@@ -6271,7 +6433,7 @@
 </file>
 
 <file path=customXml/itemProps2.xml><?xml version="1.0" encoding="utf-8"?>
-<ds:datastoreItem xmlns:ds="http://schemas.openxmlformats.org/officeDocument/2006/customXml" ds:itemID="{10103F4E-2679-4130-B08F-48E83DD7F173}">
+<ds:datastoreItem xmlns:ds="http://schemas.openxmlformats.org/officeDocument/2006/customXml" ds:itemID="{C5E52A72-543A-4324-8F64-7A89C5EBB235}">
   <ds:schemaRefs>
     <ds:schemaRef ds:uri="http://schemas.openxmlformats.org/officeDocument/2006/bibliography"/>
   </ds:schemaRefs>

</xml_diff>